<commit_message>
stratégies de tests fini
</commit_message>
<xml_diff>
--- a/doc/strategies-tests/strategies-tests.docx
+++ b/doc/strategies-tests/strategies-tests.docx
@@ -26,74 +26,289 @@
     <w:p>
       <w:pPr>
         <w:pStyle w:val="Titre2"/>
-        <w:rPr>
-          <w:lang w:val="fr-CH"/>
-        </w:rPr>
-      </w:pPr>
-      <w:r>
-        <w:rPr>
-          <w:lang w:val="fr-CH"/>
-        </w:rPr>
-        <w:t>1. Le matériel et logiciel tiers.</w:t>
+        <w:numPr>
+          <w:ilvl w:val="0"/>
+          <w:numId w:val="1"/>
+        </w:numPr>
+        <w:rPr>
+          <w:lang w:val="fr-CH"/>
+        </w:rPr>
+      </w:pPr>
+      <w:r>
+        <w:rPr>
+          <w:lang w:val="fr-CH"/>
+        </w:rPr>
+        <w:t>Le matériel et logiciel tiers.</w:t>
       </w:r>
     </w:p>
     <w:p>
       <w:pPr>
-        <w:pStyle w:val="Titre2"/>
-        <w:rPr>
-          <w:lang w:val="fr-CH"/>
-        </w:rPr>
-      </w:pPr>
-      <w:r>
-        <w:rPr>
-          <w:lang w:val="fr-CH"/>
-        </w:rPr>
-        <w:t>2. Les données de test.</w:t>
+        <w:pStyle w:val="Paragraphedeliste"/>
+        <w:numPr>
+          <w:ilvl w:val="0"/>
+          <w:numId w:val="2"/>
+        </w:numPr>
+        <w:rPr>
+          <w:lang w:val="fr-CH"/>
+        </w:rPr>
+      </w:pPr>
+      <w:r>
+        <w:rPr>
+          <w:lang w:val="fr-CH"/>
+        </w:rPr>
+        <w:t>OS : Windows 10</w:t>
       </w:r>
     </w:p>
     <w:p>
       <w:pPr>
-        <w:pStyle w:val="Titre2"/>
-        <w:rPr>
-          <w:lang w:val="fr-CH"/>
-        </w:rPr>
-      </w:pPr>
-      <w:r>
-        <w:rPr>
-          <w:lang w:val="fr-CH"/>
-        </w:rPr>
-        <w:t>3. Les personnes qui vont participer aux tests : camarades de classe, amis, famille, profs, …</w:t>
+        <w:pStyle w:val="Paragraphedeliste"/>
+        <w:numPr>
+          <w:ilvl w:val="0"/>
+          <w:numId w:val="2"/>
+        </w:numPr>
+        <w:rPr>
+          <w:lang w:val="fr-CH"/>
+        </w:rPr>
+      </w:pPr>
+      <w:r>
+        <w:rPr>
+          <w:lang w:val="fr-CH"/>
+        </w:rPr>
+        <w:t xml:space="preserve">Logiciels : </w:t>
+      </w:r>
+      <w:r>
+        <w:rPr>
+          <w:lang w:val="fr-CH"/>
+        </w:rPr>
+        <w:t>GitHub</w:t>
+      </w:r>
+      <w:r>
+        <w:rPr>
+          <w:lang w:val="fr-CH"/>
+        </w:rPr>
+        <w:t xml:space="preserve">, Invite de Commandes, </w:t>
       </w:r>
     </w:p>
     <w:p>
       <w:pPr>
+        <w:pStyle w:val="Paragraphedeliste"/>
+        <w:numPr>
+          <w:ilvl w:val="0"/>
+          <w:numId w:val="2"/>
+        </w:numPr>
+        <w:rPr>
+          <w:lang w:val="fr-CH"/>
+        </w:rPr>
+      </w:pPr>
+      <w:r>
+        <w:rPr>
+          <w:lang w:val="fr-CH"/>
+        </w:rPr>
+        <w:t>PC : PC de l’école, PC personnel</w:t>
+      </w:r>
+    </w:p>
+    <w:p>
+      <w:pPr>
         <w:pStyle w:val="Titre2"/>
-        <w:rPr>
-          <w:lang w:val="fr-CH"/>
-        </w:rPr>
-      </w:pPr>
-      <w:r>
-        <w:rPr>
-          <w:lang w:val="fr-CH"/>
-        </w:rPr>
-        <w:t>4. Le timing des activités de test</w:t>
+        <w:numPr>
+          <w:ilvl w:val="0"/>
+          <w:numId w:val="1"/>
+        </w:numPr>
+        <w:rPr>
+          <w:lang w:val="fr-CH"/>
+        </w:rPr>
+      </w:pPr>
+      <w:r>
+        <w:rPr>
+          <w:lang w:val="fr-CH"/>
+        </w:rPr>
+        <w:t>Les données</w:t>
+      </w:r>
+      <w:r>
+        <w:rPr>
+          <w:lang w:val="fr-CH"/>
+        </w:rPr>
+        <w:t>.</w:t>
+      </w:r>
+    </w:p>
+    <w:p>
+      <w:pPr>
+        <w:pStyle w:val="Paragraphedeliste"/>
+        <w:numPr>
+          <w:ilvl w:val="0"/>
+          <w:numId w:val="3"/>
+        </w:numPr>
+        <w:rPr>
+          <w:lang w:val="fr-CH"/>
+        </w:rPr>
+      </w:pPr>
+      <w:r>
+        <w:rPr>
+          <w:lang w:val="fr-CH"/>
+        </w:rPr>
+        <w:t xml:space="preserve">Registre des personnes enregistrées </w:t>
+      </w:r>
+    </w:p>
+    <w:p>
+      <w:pPr>
+        <w:pStyle w:val="Paragraphedeliste"/>
+        <w:numPr>
+          <w:ilvl w:val="0"/>
+          <w:numId w:val="3"/>
+        </w:numPr>
+        <w:rPr>
+          <w:lang w:val="fr-CH"/>
+        </w:rPr>
+      </w:pPr>
+      <w:r>
+        <w:rPr>
+          <w:lang w:val="fr-CH"/>
+        </w:rPr>
+        <w:t>Bon fonctionnement des choix des grilles aléatoires</w:t>
+      </w:r>
+    </w:p>
+    <w:p>
+      <w:pPr>
+        <w:pStyle w:val="Titre2"/>
+        <w:rPr>
+          <w:lang w:val="fr-CH"/>
+        </w:rPr>
+      </w:pPr>
+      <w:r>
+        <w:rPr>
+          <w:lang w:val="fr-CH"/>
+        </w:rPr>
+        <w:t xml:space="preserve">3. Les personnes </w:t>
+      </w:r>
+    </w:p>
+    <w:p>
+      <w:pPr>
+        <w:pStyle w:val="Paragraphedeliste"/>
+        <w:numPr>
+          <w:ilvl w:val="0"/>
+          <w:numId w:val="4"/>
+        </w:numPr>
+        <w:rPr>
+          <w:lang w:val="fr-CH"/>
+        </w:rPr>
+      </w:pPr>
+      <w:r>
+        <w:rPr>
+          <w:lang w:val="fr-CH"/>
+        </w:rPr>
+        <w:t>Moi : Johnny Vaca</w:t>
+      </w:r>
+      <w:r>
+        <w:rPr>
+          <w:lang w:val="fr-CH"/>
+        </w:rPr>
+        <w:t xml:space="preserve"> (PC personnel et PC de l’école)</w:t>
+      </w:r>
+    </w:p>
+    <w:p>
+      <w:pPr>
+        <w:pStyle w:val="Paragraphedeliste"/>
+        <w:numPr>
+          <w:ilvl w:val="0"/>
+          <w:numId w:val="4"/>
+        </w:numPr>
+        <w:rPr>
+          <w:lang w:val="fr-CH"/>
+        </w:rPr>
+      </w:pPr>
+      <w:r>
+        <w:rPr>
+          <w:lang w:val="fr-CH"/>
+        </w:rPr>
+        <w:t>Camarade :</w:t>
+      </w:r>
+      <w:r>
+        <w:rPr>
+          <w:lang w:val="fr-CH"/>
+        </w:rPr>
+        <w:t xml:space="preserve"> Gatien J</w:t>
+      </w:r>
+      <w:r>
+        <w:rPr>
+          <w:lang w:val="fr-CH"/>
+        </w:rPr>
+        <w:t>ayme</w:t>
+      </w:r>
+      <w:r>
+        <w:rPr>
+          <w:lang w:val="fr-CH"/>
+        </w:rPr>
+        <w:t xml:space="preserve"> (PC de l’école)</w:t>
+      </w:r>
+    </w:p>
+    <w:p>
+      <w:pPr>
+        <w:pStyle w:val="Titre2"/>
+        <w:numPr>
+          <w:ilvl w:val="0"/>
+          <w:numId w:val="1"/>
+        </w:numPr>
+        <w:rPr>
+          <w:lang w:val="fr-CH"/>
+        </w:rPr>
+      </w:pPr>
+      <w:r>
+        <w:rPr>
+          <w:lang w:val="fr-CH"/>
+        </w:rPr>
+        <w:t>Le timing</w:t>
+      </w:r>
+    </w:p>
+    <w:p>
+      <w:pPr>
+        <w:rPr>
+          <w:lang w:val="fr-CH"/>
+        </w:rPr>
+      </w:pPr>
+      <w:r>
+        <w:rPr>
+          <w:lang w:val="fr-CH"/>
+        </w:rPr>
+        <w:t>Une fois par semaine</w:t>
+      </w:r>
+    </w:p>
+    <w:p>
+      <w:pPr>
+        <w:pStyle w:val="Titre2"/>
+        <w:numPr>
+          <w:ilvl w:val="0"/>
+          <w:numId w:val="1"/>
+        </w:numPr>
+        <w:rPr>
+          <w:lang w:val="fr-CH"/>
+        </w:rPr>
+      </w:pPr>
+      <w:r>
+        <w:rPr>
+          <w:lang w:val="fr-CH"/>
+        </w:rPr>
+        <w:t>Les types et niveaux de tests effectués</w:t>
+      </w:r>
+    </w:p>
+    <w:p>
+      <w:pPr>
+        <w:pStyle w:val="Paragraphedeliste"/>
+        <w:numPr>
+          <w:ilvl w:val="0"/>
+          <w:numId w:val="5"/>
+        </w:numPr>
+        <w:rPr>
+          <w:lang w:val="fr-CH"/>
+        </w:rPr>
+      </w:pPr>
+      <w:r>
+        <w:rPr>
+          <w:lang w:val="fr-CH"/>
+        </w:rPr>
+        <w:t>-</w:t>
       </w:r>
       <w:bookmarkStart w:id="0" w:name="_GoBack"/>
       <w:bookmarkEnd w:id="0"/>
-    </w:p>
-    <w:p>
-      <w:pPr>
-        <w:pStyle w:val="Titre2"/>
-        <w:rPr>
-          <w:lang w:val="fr-CH"/>
-        </w:rPr>
-      </w:pPr>
-      <w:r>
-        <w:rPr>
-          <w:lang w:val="fr-CH"/>
-        </w:rPr>
-        <w:t>5. Les types et niveaux de tests effectués</w:t>
-      </w:r>
     </w:p>
     <w:sectPr>
       <w:pgSz w:w="11906" w:h="16838"/>
@@ -103,6 +318,567 @@
     </w:sectPr>
   </w:body>
 </w:document>
+</file>
+
+<file path=word/numbering.xml><?xml version="1.0" encoding="utf-8"?>
+<w:numbering xmlns:wpc="http://schemas.microsoft.com/office/word/2010/wordprocessingCanvas" xmlns:cx="http://schemas.microsoft.com/office/drawing/2014/chartex" xmlns:cx1="http://schemas.microsoft.com/office/drawing/2015/9/8/chartex" xmlns:mc="http://schemas.openxmlformats.org/markup-compatibility/2006" xmlns:o="urn:schemas-microsoft-com:office:office" xmlns:r="http://schemas.openxmlformats.org/officeDocument/2006/relationships" xmlns:m="http://schemas.openxmlformats.org/officeDocument/2006/math" xmlns:v="urn:schemas-microsoft-com:vml" xmlns:wp14="http://schemas.microsoft.com/office/word/2010/wordprocessingDrawing" xmlns:wp="http://schemas.openxmlformats.org/drawingml/2006/wordprocessingDrawing" xmlns:w10="urn:schemas-microsoft-com:office:word" xmlns:w="http://schemas.openxmlformats.org/wordprocessingml/2006/main" xmlns:w14="http://schemas.microsoft.com/office/word/2010/wordml" xmlns:w15="http://schemas.microsoft.com/office/word/2012/wordml" xmlns:w16se="http://schemas.microsoft.com/office/word/2015/wordml/symex" xmlns:wpg="http://schemas.microsoft.com/office/word/2010/wordprocessingGroup" xmlns:wpi="http://schemas.microsoft.com/office/word/2010/wordprocessingInk" xmlns:wne="http://schemas.microsoft.com/office/word/2006/wordml" xmlns:wps="http://schemas.microsoft.com/office/word/2010/wordprocessingShape" mc:Ignorable="w14 w15 w16se wp14">
+  <w:abstractNum w:abstractNumId="0" w15:restartNumberingAfterBreak="0">
+    <w:nsid w:val="111D41DC"/>
+    <w:multiLevelType w:val="hybridMultilevel"/>
+    <w:tmpl w:val="72489058"/>
+    <w:lvl w:ilvl="0" w:tplc="04090001">
+      <w:start w:val="1"/>
+      <w:numFmt w:val="bullet"/>
+      <w:lvlText w:val=""/>
+      <w:lvlJc w:val="left"/>
+      <w:pPr>
+        <w:ind w:left="720" w:hanging="360"/>
+      </w:pPr>
+      <w:rPr>
+        <w:rFonts w:ascii="Symbol" w:hAnsi="Symbol" w:hint="default"/>
+      </w:rPr>
+    </w:lvl>
+    <w:lvl w:ilvl="1" w:tplc="04090003" w:tentative="1">
+      <w:start w:val="1"/>
+      <w:numFmt w:val="bullet"/>
+      <w:lvlText w:val="o"/>
+      <w:lvlJc w:val="left"/>
+      <w:pPr>
+        <w:ind w:left="1440" w:hanging="360"/>
+      </w:pPr>
+      <w:rPr>
+        <w:rFonts w:ascii="Courier New" w:hAnsi="Courier New" w:cs="Courier New" w:hint="default"/>
+      </w:rPr>
+    </w:lvl>
+    <w:lvl w:ilvl="2" w:tplc="04090005" w:tentative="1">
+      <w:start w:val="1"/>
+      <w:numFmt w:val="bullet"/>
+      <w:lvlText w:val=""/>
+      <w:lvlJc w:val="left"/>
+      <w:pPr>
+        <w:ind w:left="2160" w:hanging="360"/>
+      </w:pPr>
+      <w:rPr>
+        <w:rFonts w:ascii="Wingdings" w:hAnsi="Wingdings" w:hint="default"/>
+      </w:rPr>
+    </w:lvl>
+    <w:lvl w:ilvl="3" w:tplc="04090001" w:tentative="1">
+      <w:start w:val="1"/>
+      <w:numFmt w:val="bullet"/>
+      <w:lvlText w:val=""/>
+      <w:lvlJc w:val="left"/>
+      <w:pPr>
+        <w:ind w:left="2880" w:hanging="360"/>
+      </w:pPr>
+      <w:rPr>
+        <w:rFonts w:ascii="Symbol" w:hAnsi="Symbol" w:hint="default"/>
+      </w:rPr>
+    </w:lvl>
+    <w:lvl w:ilvl="4" w:tplc="04090003" w:tentative="1">
+      <w:start w:val="1"/>
+      <w:numFmt w:val="bullet"/>
+      <w:lvlText w:val="o"/>
+      <w:lvlJc w:val="left"/>
+      <w:pPr>
+        <w:ind w:left="3600" w:hanging="360"/>
+      </w:pPr>
+      <w:rPr>
+        <w:rFonts w:ascii="Courier New" w:hAnsi="Courier New" w:cs="Courier New" w:hint="default"/>
+      </w:rPr>
+    </w:lvl>
+    <w:lvl w:ilvl="5" w:tplc="04090005" w:tentative="1">
+      <w:start w:val="1"/>
+      <w:numFmt w:val="bullet"/>
+      <w:lvlText w:val=""/>
+      <w:lvlJc w:val="left"/>
+      <w:pPr>
+        <w:ind w:left="4320" w:hanging="360"/>
+      </w:pPr>
+      <w:rPr>
+        <w:rFonts w:ascii="Wingdings" w:hAnsi="Wingdings" w:hint="default"/>
+      </w:rPr>
+    </w:lvl>
+    <w:lvl w:ilvl="6" w:tplc="04090001" w:tentative="1">
+      <w:start w:val="1"/>
+      <w:numFmt w:val="bullet"/>
+      <w:lvlText w:val=""/>
+      <w:lvlJc w:val="left"/>
+      <w:pPr>
+        <w:ind w:left="5040" w:hanging="360"/>
+      </w:pPr>
+      <w:rPr>
+        <w:rFonts w:ascii="Symbol" w:hAnsi="Symbol" w:hint="default"/>
+      </w:rPr>
+    </w:lvl>
+    <w:lvl w:ilvl="7" w:tplc="04090003" w:tentative="1">
+      <w:start w:val="1"/>
+      <w:numFmt w:val="bullet"/>
+      <w:lvlText w:val="o"/>
+      <w:lvlJc w:val="left"/>
+      <w:pPr>
+        <w:ind w:left="5760" w:hanging="360"/>
+      </w:pPr>
+      <w:rPr>
+        <w:rFonts w:ascii="Courier New" w:hAnsi="Courier New" w:cs="Courier New" w:hint="default"/>
+      </w:rPr>
+    </w:lvl>
+    <w:lvl w:ilvl="8" w:tplc="04090005" w:tentative="1">
+      <w:start w:val="1"/>
+      <w:numFmt w:val="bullet"/>
+      <w:lvlText w:val=""/>
+      <w:lvlJc w:val="left"/>
+      <w:pPr>
+        <w:ind w:left="6480" w:hanging="360"/>
+      </w:pPr>
+      <w:rPr>
+        <w:rFonts w:ascii="Wingdings" w:hAnsi="Wingdings" w:hint="default"/>
+      </w:rPr>
+    </w:lvl>
+  </w:abstractNum>
+  <w:abstractNum w:abstractNumId="1" w15:restartNumberingAfterBreak="0">
+    <w:nsid w:val="33382BC1"/>
+    <w:multiLevelType w:val="hybridMultilevel"/>
+    <w:tmpl w:val="5B8ECD96"/>
+    <w:lvl w:ilvl="0" w:tplc="04090001">
+      <w:start w:val="1"/>
+      <w:numFmt w:val="bullet"/>
+      <w:lvlText w:val=""/>
+      <w:lvlJc w:val="left"/>
+      <w:pPr>
+        <w:ind w:left="720" w:hanging="360"/>
+      </w:pPr>
+      <w:rPr>
+        <w:rFonts w:ascii="Symbol" w:hAnsi="Symbol" w:hint="default"/>
+      </w:rPr>
+    </w:lvl>
+    <w:lvl w:ilvl="1" w:tplc="04090003" w:tentative="1">
+      <w:start w:val="1"/>
+      <w:numFmt w:val="bullet"/>
+      <w:lvlText w:val="o"/>
+      <w:lvlJc w:val="left"/>
+      <w:pPr>
+        <w:ind w:left="1440" w:hanging="360"/>
+      </w:pPr>
+      <w:rPr>
+        <w:rFonts w:ascii="Courier New" w:hAnsi="Courier New" w:cs="Courier New" w:hint="default"/>
+      </w:rPr>
+    </w:lvl>
+    <w:lvl w:ilvl="2" w:tplc="04090005" w:tentative="1">
+      <w:start w:val="1"/>
+      <w:numFmt w:val="bullet"/>
+      <w:lvlText w:val=""/>
+      <w:lvlJc w:val="left"/>
+      <w:pPr>
+        <w:ind w:left="2160" w:hanging="360"/>
+      </w:pPr>
+      <w:rPr>
+        <w:rFonts w:ascii="Wingdings" w:hAnsi="Wingdings" w:hint="default"/>
+      </w:rPr>
+    </w:lvl>
+    <w:lvl w:ilvl="3" w:tplc="04090001" w:tentative="1">
+      <w:start w:val="1"/>
+      <w:numFmt w:val="bullet"/>
+      <w:lvlText w:val=""/>
+      <w:lvlJc w:val="left"/>
+      <w:pPr>
+        <w:ind w:left="2880" w:hanging="360"/>
+      </w:pPr>
+      <w:rPr>
+        <w:rFonts w:ascii="Symbol" w:hAnsi="Symbol" w:hint="default"/>
+      </w:rPr>
+    </w:lvl>
+    <w:lvl w:ilvl="4" w:tplc="04090003" w:tentative="1">
+      <w:start w:val="1"/>
+      <w:numFmt w:val="bullet"/>
+      <w:lvlText w:val="o"/>
+      <w:lvlJc w:val="left"/>
+      <w:pPr>
+        <w:ind w:left="3600" w:hanging="360"/>
+      </w:pPr>
+      <w:rPr>
+        <w:rFonts w:ascii="Courier New" w:hAnsi="Courier New" w:cs="Courier New" w:hint="default"/>
+      </w:rPr>
+    </w:lvl>
+    <w:lvl w:ilvl="5" w:tplc="04090005" w:tentative="1">
+      <w:start w:val="1"/>
+      <w:numFmt w:val="bullet"/>
+      <w:lvlText w:val=""/>
+      <w:lvlJc w:val="left"/>
+      <w:pPr>
+        <w:ind w:left="4320" w:hanging="360"/>
+      </w:pPr>
+      <w:rPr>
+        <w:rFonts w:ascii="Wingdings" w:hAnsi="Wingdings" w:hint="default"/>
+      </w:rPr>
+    </w:lvl>
+    <w:lvl w:ilvl="6" w:tplc="04090001" w:tentative="1">
+      <w:start w:val="1"/>
+      <w:numFmt w:val="bullet"/>
+      <w:lvlText w:val=""/>
+      <w:lvlJc w:val="left"/>
+      <w:pPr>
+        <w:ind w:left="5040" w:hanging="360"/>
+      </w:pPr>
+      <w:rPr>
+        <w:rFonts w:ascii="Symbol" w:hAnsi="Symbol" w:hint="default"/>
+      </w:rPr>
+    </w:lvl>
+    <w:lvl w:ilvl="7" w:tplc="04090003" w:tentative="1">
+      <w:start w:val="1"/>
+      <w:numFmt w:val="bullet"/>
+      <w:lvlText w:val="o"/>
+      <w:lvlJc w:val="left"/>
+      <w:pPr>
+        <w:ind w:left="5760" w:hanging="360"/>
+      </w:pPr>
+      <w:rPr>
+        <w:rFonts w:ascii="Courier New" w:hAnsi="Courier New" w:cs="Courier New" w:hint="default"/>
+      </w:rPr>
+    </w:lvl>
+    <w:lvl w:ilvl="8" w:tplc="04090005" w:tentative="1">
+      <w:start w:val="1"/>
+      <w:numFmt w:val="bullet"/>
+      <w:lvlText w:val=""/>
+      <w:lvlJc w:val="left"/>
+      <w:pPr>
+        <w:ind w:left="6480" w:hanging="360"/>
+      </w:pPr>
+      <w:rPr>
+        <w:rFonts w:ascii="Wingdings" w:hAnsi="Wingdings" w:hint="default"/>
+      </w:rPr>
+    </w:lvl>
+  </w:abstractNum>
+  <w:abstractNum w:abstractNumId="2" w15:restartNumberingAfterBreak="0">
+    <w:nsid w:val="33754898"/>
+    <w:multiLevelType w:val="hybridMultilevel"/>
+    <w:tmpl w:val="569ABF7C"/>
+    <w:lvl w:ilvl="0" w:tplc="04090001">
+      <w:start w:val="1"/>
+      <w:numFmt w:val="bullet"/>
+      <w:lvlText w:val=""/>
+      <w:lvlJc w:val="left"/>
+      <w:pPr>
+        <w:ind w:left="720" w:hanging="360"/>
+      </w:pPr>
+      <w:rPr>
+        <w:rFonts w:ascii="Symbol" w:hAnsi="Symbol" w:hint="default"/>
+      </w:rPr>
+    </w:lvl>
+    <w:lvl w:ilvl="1" w:tplc="04090003" w:tentative="1">
+      <w:start w:val="1"/>
+      <w:numFmt w:val="bullet"/>
+      <w:lvlText w:val="o"/>
+      <w:lvlJc w:val="left"/>
+      <w:pPr>
+        <w:ind w:left="1440" w:hanging="360"/>
+      </w:pPr>
+      <w:rPr>
+        <w:rFonts w:ascii="Courier New" w:hAnsi="Courier New" w:cs="Courier New" w:hint="default"/>
+      </w:rPr>
+    </w:lvl>
+    <w:lvl w:ilvl="2" w:tplc="04090005" w:tentative="1">
+      <w:start w:val="1"/>
+      <w:numFmt w:val="bullet"/>
+      <w:lvlText w:val=""/>
+      <w:lvlJc w:val="left"/>
+      <w:pPr>
+        <w:ind w:left="2160" w:hanging="360"/>
+      </w:pPr>
+      <w:rPr>
+        <w:rFonts w:ascii="Wingdings" w:hAnsi="Wingdings" w:hint="default"/>
+      </w:rPr>
+    </w:lvl>
+    <w:lvl w:ilvl="3" w:tplc="04090001" w:tentative="1">
+      <w:start w:val="1"/>
+      <w:numFmt w:val="bullet"/>
+      <w:lvlText w:val=""/>
+      <w:lvlJc w:val="left"/>
+      <w:pPr>
+        <w:ind w:left="2880" w:hanging="360"/>
+      </w:pPr>
+      <w:rPr>
+        <w:rFonts w:ascii="Symbol" w:hAnsi="Symbol" w:hint="default"/>
+      </w:rPr>
+    </w:lvl>
+    <w:lvl w:ilvl="4" w:tplc="04090003" w:tentative="1">
+      <w:start w:val="1"/>
+      <w:numFmt w:val="bullet"/>
+      <w:lvlText w:val="o"/>
+      <w:lvlJc w:val="left"/>
+      <w:pPr>
+        <w:ind w:left="3600" w:hanging="360"/>
+      </w:pPr>
+      <w:rPr>
+        <w:rFonts w:ascii="Courier New" w:hAnsi="Courier New" w:cs="Courier New" w:hint="default"/>
+      </w:rPr>
+    </w:lvl>
+    <w:lvl w:ilvl="5" w:tplc="04090005" w:tentative="1">
+      <w:start w:val="1"/>
+      <w:numFmt w:val="bullet"/>
+      <w:lvlText w:val=""/>
+      <w:lvlJc w:val="left"/>
+      <w:pPr>
+        <w:ind w:left="4320" w:hanging="360"/>
+      </w:pPr>
+      <w:rPr>
+        <w:rFonts w:ascii="Wingdings" w:hAnsi="Wingdings" w:hint="default"/>
+      </w:rPr>
+    </w:lvl>
+    <w:lvl w:ilvl="6" w:tplc="04090001" w:tentative="1">
+      <w:start w:val="1"/>
+      <w:numFmt w:val="bullet"/>
+      <w:lvlText w:val=""/>
+      <w:lvlJc w:val="left"/>
+      <w:pPr>
+        <w:ind w:left="5040" w:hanging="360"/>
+      </w:pPr>
+      <w:rPr>
+        <w:rFonts w:ascii="Symbol" w:hAnsi="Symbol" w:hint="default"/>
+      </w:rPr>
+    </w:lvl>
+    <w:lvl w:ilvl="7" w:tplc="04090003" w:tentative="1">
+      <w:start w:val="1"/>
+      <w:numFmt w:val="bullet"/>
+      <w:lvlText w:val="o"/>
+      <w:lvlJc w:val="left"/>
+      <w:pPr>
+        <w:ind w:left="5760" w:hanging="360"/>
+      </w:pPr>
+      <w:rPr>
+        <w:rFonts w:ascii="Courier New" w:hAnsi="Courier New" w:cs="Courier New" w:hint="default"/>
+      </w:rPr>
+    </w:lvl>
+    <w:lvl w:ilvl="8" w:tplc="04090005" w:tentative="1">
+      <w:start w:val="1"/>
+      <w:numFmt w:val="bullet"/>
+      <w:lvlText w:val=""/>
+      <w:lvlJc w:val="left"/>
+      <w:pPr>
+        <w:ind w:left="6480" w:hanging="360"/>
+      </w:pPr>
+      <w:rPr>
+        <w:rFonts w:ascii="Wingdings" w:hAnsi="Wingdings" w:hint="default"/>
+      </w:rPr>
+    </w:lvl>
+  </w:abstractNum>
+  <w:abstractNum w:abstractNumId="3" w15:restartNumberingAfterBreak="0">
+    <w:nsid w:val="38705B57"/>
+    <w:multiLevelType w:val="hybridMultilevel"/>
+    <w:tmpl w:val="0FD48284"/>
+    <w:lvl w:ilvl="0" w:tplc="0409000F">
+      <w:start w:val="1"/>
+      <w:numFmt w:val="decimal"/>
+      <w:lvlText w:val="%1."/>
+      <w:lvlJc w:val="left"/>
+      <w:pPr>
+        <w:ind w:left="720" w:hanging="360"/>
+      </w:pPr>
+      <w:rPr>
+        <w:rFonts w:hint="default"/>
+      </w:rPr>
+    </w:lvl>
+    <w:lvl w:ilvl="1" w:tplc="04090019" w:tentative="1">
+      <w:start w:val="1"/>
+      <w:numFmt w:val="lowerLetter"/>
+      <w:lvlText w:val="%2."/>
+      <w:lvlJc w:val="left"/>
+      <w:pPr>
+        <w:ind w:left="1440" w:hanging="360"/>
+      </w:pPr>
+    </w:lvl>
+    <w:lvl w:ilvl="2" w:tplc="0409001B" w:tentative="1">
+      <w:start w:val="1"/>
+      <w:numFmt w:val="lowerRoman"/>
+      <w:lvlText w:val="%3."/>
+      <w:lvlJc w:val="right"/>
+      <w:pPr>
+        <w:ind w:left="2160" w:hanging="180"/>
+      </w:pPr>
+    </w:lvl>
+    <w:lvl w:ilvl="3" w:tplc="0409000F" w:tentative="1">
+      <w:start w:val="1"/>
+      <w:numFmt w:val="decimal"/>
+      <w:lvlText w:val="%4."/>
+      <w:lvlJc w:val="left"/>
+      <w:pPr>
+        <w:ind w:left="2880" w:hanging="360"/>
+      </w:pPr>
+    </w:lvl>
+    <w:lvl w:ilvl="4" w:tplc="04090019" w:tentative="1">
+      <w:start w:val="1"/>
+      <w:numFmt w:val="lowerLetter"/>
+      <w:lvlText w:val="%5."/>
+      <w:lvlJc w:val="left"/>
+      <w:pPr>
+        <w:ind w:left="3600" w:hanging="360"/>
+      </w:pPr>
+    </w:lvl>
+    <w:lvl w:ilvl="5" w:tplc="0409001B" w:tentative="1">
+      <w:start w:val="1"/>
+      <w:numFmt w:val="lowerRoman"/>
+      <w:lvlText w:val="%6."/>
+      <w:lvlJc w:val="right"/>
+      <w:pPr>
+        <w:ind w:left="4320" w:hanging="180"/>
+      </w:pPr>
+    </w:lvl>
+    <w:lvl w:ilvl="6" w:tplc="0409000F" w:tentative="1">
+      <w:start w:val="1"/>
+      <w:numFmt w:val="decimal"/>
+      <w:lvlText w:val="%7."/>
+      <w:lvlJc w:val="left"/>
+      <w:pPr>
+        <w:ind w:left="5040" w:hanging="360"/>
+      </w:pPr>
+    </w:lvl>
+    <w:lvl w:ilvl="7" w:tplc="04090019" w:tentative="1">
+      <w:start w:val="1"/>
+      <w:numFmt w:val="lowerLetter"/>
+      <w:lvlText w:val="%8."/>
+      <w:lvlJc w:val="left"/>
+      <w:pPr>
+        <w:ind w:left="5760" w:hanging="360"/>
+      </w:pPr>
+    </w:lvl>
+    <w:lvl w:ilvl="8" w:tplc="0409001B" w:tentative="1">
+      <w:start w:val="1"/>
+      <w:numFmt w:val="lowerRoman"/>
+      <w:lvlText w:val="%9."/>
+      <w:lvlJc w:val="right"/>
+      <w:pPr>
+        <w:ind w:left="6480" w:hanging="180"/>
+      </w:pPr>
+    </w:lvl>
+  </w:abstractNum>
+  <w:abstractNum w:abstractNumId="4" w15:restartNumberingAfterBreak="0">
+    <w:nsid w:val="62C5621E"/>
+    <w:multiLevelType w:val="hybridMultilevel"/>
+    <w:tmpl w:val="C5AAC640"/>
+    <w:lvl w:ilvl="0" w:tplc="04090001">
+      <w:start w:val="1"/>
+      <w:numFmt w:val="bullet"/>
+      <w:lvlText w:val=""/>
+      <w:lvlJc w:val="left"/>
+      <w:pPr>
+        <w:ind w:left="720" w:hanging="360"/>
+      </w:pPr>
+      <w:rPr>
+        <w:rFonts w:ascii="Symbol" w:hAnsi="Symbol" w:hint="default"/>
+      </w:rPr>
+    </w:lvl>
+    <w:lvl w:ilvl="1" w:tplc="04090003" w:tentative="1">
+      <w:start w:val="1"/>
+      <w:numFmt w:val="bullet"/>
+      <w:lvlText w:val="o"/>
+      <w:lvlJc w:val="left"/>
+      <w:pPr>
+        <w:ind w:left="1440" w:hanging="360"/>
+      </w:pPr>
+      <w:rPr>
+        <w:rFonts w:ascii="Courier New" w:hAnsi="Courier New" w:cs="Courier New" w:hint="default"/>
+      </w:rPr>
+    </w:lvl>
+    <w:lvl w:ilvl="2" w:tplc="04090005" w:tentative="1">
+      <w:start w:val="1"/>
+      <w:numFmt w:val="bullet"/>
+      <w:lvlText w:val=""/>
+      <w:lvlJc w:val="left"/>
+      <w:pPr>
+        <w:ind w:left="2160" w:hanging="360"/>
+      </w:pPr>
+      <w:rPr>
+        <w:rFonts w:ascii="Wingdings" w:hAnsi="Wingdings" w:hint="default"/>
+      </w:rPr>
+    </w:lvl>
+    <w:lvl w:ilvl="3" w:tplc="04090001" w:tentative="1">
+      <w:start w:val="1"/>
+      <w:numFmt w:val="bullet"/>
+      <w:lvlText w:val=""/>
+      <w:lvlJc w:val="left"/>
+      <w:pPr>
+        <w:ind w:left="2880" w:hanging="360"/>
+      </w:pPr>
+      <w:rPr>
+        <w:rFonts w:ascii="Symbol" w:hAnsi="Symbol" w:hint="default"/>
+      </w:rPr>
+    </w:lvl>
+    <w:lvl w:ilvl="4" w:tplc="04090003" w:tentative="1">
+      <w:start w:val="1"/>
+      <w:numFmt w:val="bullet"/>
+      <w:lvlText w:val="o"/>
+      <w:lvlJc w:val="left"/>
+      <w:pPr>
+        <w:ind w:left="3600" w:hanging="360"/>
+      </w:pPr>
+      <w:rPr>
+        <w:rFonts w:ascii="Courier New" w:hAnsi="Courier New" w:cs="Courier New" w:hint="default"/>
+      </w:rPr>
+    </w:lvl>
+    <w:lvl w:ilvl="5" w:tplc="04090005" w:tentative="1">
+      <w:start w:val="1"/>
+      <w:numFmt w:val="bullet"/>
+      <w:lvlText w:val=""/>
+      <w:lvlJc w:val="left"/>
+      <w:pPr>
+        <w:ind w:left="4320" w:hanging="360"/>
+      </w:pPr>
+      <w:rPr>
+        <w:rFonts w:ascii="Wingdings" w:hAnsi="Wingdings" w:hint="default"/>
+      </w:rPr>
+    </w:lvl>
+    <w:lvl w:ilvl="6" w:tplc="04090001" w:tentative="1">
+      <w:start w:val="1"/>
+      <w:numFmt w:val="bullet"/>
+      <w:lvlText w:val=""/>
+      <w:lvlJc w:val="left"/>
+      <w:pPr>
+        <w:ind w:left="5040" w:hanging="360"/>
+      </w:pPr>
+      <w:rPr>
+        <w:rFonts w:ascii="Symbol" w:hAnsi="Symbol" w:hint="default"/>
+      </w:rPr>
+    </w:lvl>
+    <w:lvl w:ilvl="7" w:tplc="04090003" w:tentative="1">
+      <w:start w:val="1"/>
+      <w:numFmt w:val="bullet"/>
+      <w:lvlText w:val="o"/>
+      <w:lvlJc w:val="left"/>
+      <w:pPr>
+        <w:ind w:left="5760" w:hanging="360"/>
+      </w:pPr>
+      <w:rPr>
+        <w:rFonts w:ascii="Courier New" w:hAnsi="Courier New" w:cs="Courier New" w:hint="default"/>
+      </w:rPr>
+    </w:lvl>
+    <w:lvl w:ilvl="8" w:tplc="04090005" w:tentative="1">
+      <w:start w:val="1"/>
+      <w:numFmt w:val="bullet"/>
+      <w:lvlText w:val=""/>
+      <w:lvlJc w:val="left"/>
+      <w:pPr>
+        <w:ind w:left="6480" w:hanging="360"/>
+      </w:pPr>
+      <w:rPr>
+        <w:rFonts w:ascii="Wingdings" w:hAnsi="Wingdings" w:hint="default"/>
+      </w:rPr>
+    </w:lvl>
+  </w:abstractNum>
+  <w:num w:numId="1">
+    <w:abstractNumId w:val="3"/>
+  </w:num>
+  <w:num w:numId="2">
+    <w:abstractNumId w:val="0"/>
+  </w:num>
+  <w:num w:numId="3">
+    <w:abstractNumId w:val="2"/>
+  </w:num>
+  <w:num w:numId="4">
+    <w:abstractNumId w:val="1"/>
+  </w:num>
+  <w:num w:numId="5">
+    <w:abstractNumId w:val="4"/>
+  </w:num>
+</w:numbering>
 </file>
 
 <file path=word/styles.xml><?xml version="1.0" encoding="utf-8"?>
@@ -498,7 +1274,9 @@
   <w:style w:type="paragraph" w:default="1" w:styleId="Normal">
     <w:name w:val="Normal"/>
     <w:qFormat/>
+    <w:rsid w:val="004306F2"/>
     <w:rPr>
+      <w:sz w:val="24"/>
       <w:lang w:val="en-US"/>
     </w:rPr>
   </w:style>
@@ -792,6 +1570,17 @@
       <w:u w:val="single"/>
       <w:lang w:val="en-US"/>
     </w:rPr>
+  </w:style>
+  <w:style w:type="paragraph" w:styleId="Paragraphedeliste">
+    <w:name w:val="List Paragraph"/>
+    <w:basedOn w:val="Normal"/>
+    <w:uiPriority w:val="34"/>
+    <w:qFormat/>
+    <w:rsid w:val="004306F2"/>
+    <w:pPr>
+      <w:ind w:left="720"/>
+      <w:contextualSpacing/>
+    </w:pPr>
   </w:style>
 </w:styles>
 </file>

</xml_diff>

<commit_message>
Commentaires dans la stratégie de test
</commit_message>
<xml_diff>
--- a/doc/strategies-tests/strategies-tests.docx
+++ b/doc/strategies-tests/strategies-tests.docx
@@ -1,6 +1,6 @@
 
 <file path=word/document.xml><?xml version="1.0" encoding="utf-8"?>
-<w:document xmlns:wpc="http://schemas.microsoft.com/office/word/2010/wordprocessingCanvas" xmlns:cx="http://schemas.microsoft.com/office/drawing/2014/chartex" xmlns:cx1="http://schemas.microsoft.com/office/drawing/2015/9/8/chartex" xmlns:mc="http://schemas.openxmlformats.org/markup-compatibility/2006" xmlns:o="urn:schemas-microsoft-com:office:office" xmlns:r="http://schemas.openxmlformats.org/officeDocument/2006/relationships" xmlns:m="http://schemas.openxmlformats.org/officeDocument/2006/math" xmlns:v="urn:schemas-microsoft-com:vml" xmlns:wp14="http://schemas.microsoft.com/office/word/2010/wordprocessingDrawing" xmlns:wp="http://schemas.openxmlformats.org/drawingml/2006/wordprocessingDrawing" xmlns:w10="urn:schemas-microsoft-com:office:word" xmlns:w="http://schemas.openxmlformats.org/wordprocessingml/2006/main" xmlns:w14="http://schemas.microsoft.com/office/word/2010/wordml" xmlns:w15="http://schemas.microsoft.com/office/word/2012/wordml" xmlns:w16se="http://schemas.microsoft.com/office/word/2015/wordml/symex" xmlns:wpg="http://schemas.microsoft.com/office/word/2010/wordprocessingGroup" xmlns:wpi="http://schemas.microsoft.com/office/word/2010/wordprocessingInk" xmlns:wne="http://schemas.microsoft.com/office/word/2006/wordml" xmlns:wps="http://schemas.microsoft.com/office/word/2010/wordprocessingShape" mc:Ignorable="w14 w15 w16se wp14">
+<w:document xmlns:wpc="http://schemas.microsoft.com/office/word/2010/wordprocessingCanvas" xmlns:mo="http://schemas.microsoft.com/office/mac/office/2008/main" xmlns:mc="http://schemas.openxmlformats.org/markup-compatibility/2006" xmlns:mv="urn:schemas-microsoft-com:mac:vml" xmlns:o="urn:schemas-microsoft-com:office:office" xmlns:r="http://schemas.openxmlformats.org/officeDocument/2006/relationships" xmlns:m="http://schemas.openxmlformats.org/officeDocument/2006/math" xmlns:v="urn:schemas-microsoft-com:vml" xmlns:wp14="http://schemas.microsoft.com/office/word/2010/wordprocessingDrawing" xmlns:wp="http://schemas.openxmlformats.org/drawingml/2006/wordprocessingDrawing" xmlns:w10="urn:schemas-microsoft-com:office:word" xmlns:w="http://schemas.openxmlformats.org/wordprocessingml/2006/main" xmlns:w14="http://schemas.microsoft.com/office/word/2010/wordml" xmlns:w15="http://schemas.microsoft.com/office/word/2012/wordml" xmlns:wpg="http://schemas.microsoft.com/office/word/2010/wordprocessingGroup" xmlns:wpi="http://schemas.microsoft.com/office/word/2010/wordprocessingInk" xmlns:wne="http://schemas.microsoft.com/office/word/2006/wordml" xmlns:wps="http://schemas.microsoft.com/office/word/2010/wordprocessingShape" mc:Ignorable="w14 w15 wp14">
   <w:body>
     <w:p>
       <w:pPr>
@@ -43,7 +43,7 @@
     </w:p>
     <w:p>
       <w:pPr>
-        <w:pStyle w:val="Paragraphedeliste"/>
+        <w:pStyle w:val="Pardeliste"/>
         <w:numPr>
           <w:ilvl w:val="0"/>
           <w:numId w:val="2"/>
@@ -61,7 +61,7 @@
     </w:p>
     <w:p>
       <w:pPr>
-        <w:pStyle w:val="Paragraphedeliste"/>
+        <w:pStyle w:val="Pardeliste"/>
         <w:numPr>
           <w:ilvl w:val="0"/>
           <w:numId w:val="2"/>
@@ -91,7 +91,7 @@
     </w:p>
     <w:p>
       <w:pPr>
-        <w:pStyle w:val="Paragraphedeliste"/>
+        <w:pStyle w:val="Pardeliste"/>
         <w:numPr>
           <w:ilvl w:val="0"/>
           <w:numId w:val="2"/>
@@ -133,7 +133,7 @@
     </w:p>
     <w:p>
       <w:pPr>
-        <w:pStyle w:val="Paragraphedeliste"/>
+        <w:pStyle w:val="Pardeliste"/>
         <w:numPr>
           <w:ilvl w:val="0"/>
           <w:numId w:val="3"/>
@@ -151,7 +151,7 @@
     </w:p>
     <w:p>
       <w:pPr>
-        <w:pStyle w:val="Paragraphedeliste"/>
+        <w:pStyle w:val="Pardeliste"/>
         <w:numPr>
           <w:ilvl w:val="0"/>
           <w:numId w:val="3"/>
@@ -160,11 +160,45 @@
           <w:lang w:val="fr-CH"/>
         </w:rPr>
       </w:pPr>
+      <w:commentRangeStart w:id="0"/>
       <w:r>
         <w:rPr>
           <w:lang w:val="fr-CH"/>
         </w:rPr>
         <w:t>Bon fonctionnement des choix des grilles aléatoires</w:t>
+      </w:r>
+      <w:commentRangeEnd w:id="0"/>
+      <w:r>
+        <w:rPr>
+          <w:rStyle w:val="Marquedecommentaire"/>
+        </w:rPr>
+        <w:commentReference w:id="0"/>
+      </w:r>
+    </w:p>
+    <w:p>
+      <w:pPr>
+        <w:pStyle w:val="Pardeliste"/>
+        <w:numPr>
+          <w:ilvl w:val="0"/>
+          <w:numId w:val="3"/>
+        </w:numPr>
+        <w:rPr>
+          <w:lang w:val="fr-CH"/>
+        </w:rPr>
+      </w:pPr>
+      <w:commentRangeStart w:id="1"/>
+      <w:r>
+        <w:rPr>
+          <w:lang w:val="fr-CH"/>
+        </w:rPr>
+        <w:t>()</w:t>
+      </w:r>
+      <w:commentRangeEnd w:id="1"/>
+      <w:r>
+        <w:rPr>
+          <w:rStyle w:val="Marquedecommentaire"/>
+        </w:rPr>
+        <w:commentReference w:id="1"/>
       </w:r>
     </w:p>
     <w:p>
@@ -191,11 +225,19 @@
           <w:lang w:val="fr-CH"/>
         </w:rPr>
       </w:pPr>
+      <w:commentRangeStart w:id="2"/>
       <w:r>
         <w:rPr>
           <w:lang w:val="fr-CH"/>
         </w:rPr>
         <w:t>Une fois par semaine</w:t>
+      </w:r>
+      <w:commentRangeEnd w:id="2"/>
+      <w:r>
+        <w:rPr>
+          <w:rStyle w:val="Marquedecommentaire"/>
+        </w:rPr>
+        <w:commentReference w:id="2"/>
       </w:r>
     </w:p>
     <w:p>
@@ -218,7 +260,7 @@
     </w:p>
     <w:p>
       <w:pPr>
-        <w:pStyle w:val="Paragraphedeliste"/>
+        <w:pStyle w:val="Pardeliste"/>
         <w:numPr>
           <w:ilvl w:val="0"/>
           <w:numId w:val="1"/>
@@ -236,7 +278,7 @@
     </w:p>
     <w:p>
       <w:pPr>
-        <w:pStyle w:val="Paragraphedeliste"/>
+        <w:pStyle w:val="Pardeliste"/>
         <w:numPr>
           <w:ilvl w:val="0"/>
           <w:numId w:val="1"/>
@@ -260,6 +302,7 @@
           <w:lang w:val="fr-CH"/>
         </w:rPr>
       </w:pPr>
+      <w:commentRangeStart w:id="3"/>
       <w:r>
         <w:rPr>
           <w:lang w:val="fr-CH"/>
@@ -281,7 +324,7 @@
     </w:p>
     <w:p>
       <w:pPr>
-        <w:pStyle w:val="Paragraphedeliste"/>
+        <w:pStyle w:val="Pardeliste"/>
         <w:numPr>
           <w:ilvl w:val="0"/>
           <w:numId w:val="8"/>
@@ -299,7 +342,7 @@
     </w:p>
     <w:p>
       <w:pPr>
-        <w:pStyle w:val="Paragraphedeliste"/>
+        <w:pStyle w:val="Pardeliste"/>
         <w:numPr>
           <w:ilvl w:val="0"/>
           <w:numId w:val="8"/>
@@ -312,24 +355,12 @@
         <w:rPr>
           <w:lang w:val="fr-CH"/>
         </w:rPr>
-        <w:t xml:space="preserve">Teste sur wndows </w:t>
-      </w:r>
-      <w:r>
-        <w:rPr>
-          <w:lang w:val="fr-CH"/>
-        </w:rPr>
-        <w:t>7</w:t>
-      </w:r>
-      <w:r>
-        <w:rPr>
-          <w:lang w:val="fr-CH"/>
-        </w:rPr>
-        <w:t xml:space="preserve"> grace à VMware</w:t>
+        <w:t>Teste sur wndows 7 grace à VMware</w:t>
       </w:r>
     </w:p>
     <w:p>
       <w:pPr>
-        <w:pStyle w:val="Paragraphedeliste"/>
+        <w:pStyle w:val="Pardeliste"/>
         <w:numPr>
           <w:ilvl w:val="0"/>
           <w:numId w:val="8"/>
@@ -342,22 +373,15 @@
         <w:rPr>
           <w:lang w:val="fr-CH"/>
         </w:rPr>
-        <w:t xml:space="preserve">Teste sur wndows </w:t>
-      </w:r>
-      <w:r>
-        <w:rPr>
-          <w:lang w:val="fr-CH"/>
-        </w:rPr>
-        <w:t>8</w:t>
-      </w:r>
-      <w:r>
-        <w:rPr>
-          <w:lang w:val="fr-CH"/>
-        </w:rPr>
-        <w:t xml:space="preserve"> grace à VMware</w:t>
-      </w:r>
-      <w:bookmarkStart w:id="0" w:name="_GoBack"/>
-      <w:bookmarkEnd w:id="0"/>
+        <w:t>Teste sur wndows 8 grace à VMware</w:t>
+      </w:r>
+      <w:commentRangeEnd w:id="3"/>
+      <w:r>
+        <w:rPr>
+          <w:rStyle w:val="Marquedecommentaire"/>
+        </w:rPr>
+        <w:commentReference w:id="3"/>
+      </w:r>
     </w:p>
     <w:sectPr>
       <w:pgSz w:w="11906" w:h="16838"/>
@@ -369,9 +393,113 @@
 </w:document>
 </file>
 
+<file path=word/comments.xml><?xml version="1.0" encoding="utf-8"?>
+<w:comments xmlns:wpc="http://schemas.microsoft.com/office/word/2010/wordprocessingCanvas" xmlns:mo="http://schemas.microsoft.com/office/mac/office/2008/main" xmlns:mc="http://schemas.openxmlformats.org/markup-compatibility/2006" xmlns:mv="urn:schemas-microsoft-com:mac:vml" xmlns:o="urn:schemas-microsoft-com:office:office" xmlns:r="http://schemas.openxmlformats.org/officeDocument/2006/relationships" xmlns:m="http://schemas.openxmlformats.org/officeDocument/2006/math" xmlns:v="urn:schemas-microsoft-com:vml" xmlns:wp14="http://schemas.microsoft.com/office/word/2010/wordprocessingDrawing" xmlns:wp="http://schemas.openxmlformats.org/drawingml/2006/wordprocessingDrawing" xmlns:w10="urn:schemas-microsoft-com:office:word" xmlns:w="http://schemas.openxmlformats.org/wordprocessingml/2006/main" xmlns:w14="http://schemas.microsoft.com/office/word/2010/wordml" xmlns:w15="http://schemas.microsoft.com/office/word/2012/wordml" xmlns:wpg="http://schemas.microsoft.com/office/word/2010/wordprocessingGroup" xmlns:wpi="http://schemas.microsoft.com/office/word/2010/wordprocessingInk" xmlns:wne="http://schemas.microsoft.com/office/word/2006/wordml" xmlns:wps="http://schemas.microsoft.com/office/word/2010/wordprocessingShape" mc:Ignorable="w14 w15 wp14">
+  <w:comment w:id="0" w:author="CARREL Xavier" w:date="2019-03-15T10:45:00Z" w:initials="CX">
+    <w:p>
+      <w:pPr>
+        <w:pStyle w:val="Commentaire"/>
+        <w:rPr>
+          <w:lang w:val="fr-FR"/>
+        </w:rPr>
+      </w:pPr>
+      <w:r>
+        <w:rPr>
+          <w:rStyle w:val="Marquedecommentaire"/>
+        </w:rPr>
+        <w:annotationRef/>
+      </w:r>
+      <w:r>
+        <w:rPr>
+          <w:lang w:val="fr-FR"/>
+        </w:rPr>
+        <w:t>Ceci n’est pas une donnée !!</w:t>
+      </w:r>
+    </w:p>
+  </w:comment>
+  <w:comment w:id="1" w:author="CARREL Xavier" w:date="2019-03-15T10:46:00Z" w:initials="CX">
+    <w:p>
+      <w:pPr>
+        <w:pStyle w:val="Commentaire"/>
+        <w:rPr>
+          <w:lang w:val="fr-FR"/>
+        </w:rPr>
+      </w:pPr>
+      <w:r>
+        <w:rPr>
+          <w:rStyle w:val="Marquedecommentaire"/>
+        </w:rPr>
+        <w:annotationRef/>
+      </w:r>
+      <w:r>
+        <w:rPr>
+          <w:lang w:val="fr-FR"/>
+        </w:rPr>
+        <w:t>Il manqué le nombre de grilles que vous allez tester</w:t>
+      </w:r>
+    </w:p>
+  </w:comment>
+  <w:comment w:id="2" w:author="CARREL Xavier" w:date="2019-03-15T10:47:00Z" w:initials="CX">
+    <w:p>
+      <w:pPr>
+        <w:pStyle w:val="Commentaire"/>
+        <w:rPr>
+          <w:lang w:val="fr-FR"/>
+        </w:rPr>
+      </w:pPr>
+      <w:r>
+        <w:rPr>
+          <w:rStyle w:val="Marquedecommentaire"/>
+        </w:rPr>
+        <w:annotationRef/>
+      </w:r>
+      <w:r>
+        <w:rPr>
+          <w:lang w:val="fr-FR"/>
+        </w:rPr>
+        <w:t xml:space="preserve">A mettre après la liste des personnes. </w:t>
+      </w:r>
+      <w:r>
+        <w:rPr>
+          <w:lang w:val="fr-FR"/>
+        </w:rPr>
+        <w:t>Dire qui va faire des tests une fois par semaine</w:t>
+      </w:r>
+    </w:p>
+  </w:comment>
+  <w:comment w:id="3" w:author="CARREL Xavier" w:date="2019-03-15T10:47:00Z" w:initials="CX">
+    <w:p>
+      <w:pPr>
+        <w:pStyle w:val="Commentaire"/>
+      </w:pPr>
+      <w:r>
+        <w:rPr>
+          <w:rStyle w:val="Marquedecommentaire"/>
+        </w:rPr>
+        <w:annotationRef/>
+      </w:r>
+      <w:r>
+        <w:t>Cette section n’est pas requise, nous n’avons pas encore vu les types et niveaux</w:t>
+      </w:r>
+      <w:bookmarkStart w:id="4" w:name="_GoBack"/>
+      <w:bookmarkEnd w:id="4"/>
+    </w:p>
+  </w:comment>
+</w:comments>
+</file>
+
+<file path=word/commentsExtended.xml><?xml version="1.0" encoding="utf-8"?>
+<w15:commentsEx xmlns:wpc="http://schemas.microsoft.com/office/word/2010/wordprocessingCanvas" xmlns:mo="http://schemas.microsoft.com/office/mac/office/2008/main" xmlns:mc="http://schemas.openxmlformats.org/markup-compatibility/2006" xmlns:mv="urn:schemas-microsoft-com:mac:vml" xmlns:o="urn:schemas-microsoft-com:office:office" xmlns:r="http://schemas.openxmlformats.org/officeDocument/2006/relationships" xmlns:m="http://schemas.openxmlformats.org/officeDocument/2006/math" xmlns:v="urn:schemas-microsoft-com:vml" xmlns:wp14="http://schemas.microsoft.com/office/word/2010/wordprocessingDrawing" xmlns:wp="http://schemas.openxmlformats.org/drawingml/2006/wordprocessingDrawing" xmlns:w10="urn:schemas-microsoft-com:office:word" xmlns:w="http://schemas.openxmlformats.org/wordprocessingml/2006/main" xmlns:w14="http://schemas.microsoft.com/office/word/2010/wordml" xmlns:w15="http://schemas.microsoft.com/office/word/2012/wordml" xmlns:wpg="http://schemas.microsoft.com/office/word/2010/wordprocessingGroup" xmlns:wpi="http://schemas.microsoft.com/office/word/2010/wordprocessingInk" xmlns:wne="http://schemas.microsoft.com/office/word/2006/wordml" xmlns:wps="http://schemas.microsoft.com/office/word/2010/wordprocessingShape" mc:Ignorable="w14 w15 wp14">
+  <w15:commentEx w15:paraId="6E2130C7" w15:done="0"/>
+  <w15:commentEx w15:paraId="0A5930D1" w15:done="0"/>
+  <w15:commentEx w15:paraId="1AB27268" w15:done="0"/>
+  <w15:commentEx w15:paraId="4ADBC743" w15:done="0"/>
+</w15:commentsEx>
+</file>
+
 <file path=word/numbering.xml><?xml version="1.0" encoding="utf-8"?>
-<w:numbering xmlns:wpc="http://schemas.microsoft.com/office/word/2010/wordprocessingCanvas" xmlns:cx="http://schemas.microsoft.com/office/drawing/2014/chartex" xmlns:cx1="http://schemas.microsoft.com/office/drawing/2015/9/8/chartex" xmlns:mc="http://schemas.openxmlformats.org/markup-compatibility/2006" xmlns:o="urn:schemas-microsoft-com:office:office" xmlns:r="http://schemas.openxmlformats.org/officeDocument/2006/relationships" xmlns:m="http://schemas.openxmlformats.org/officeDocument/2006/math" xmlns:v="urn:schemas-microsoft-com:vml" xmlns:wp14="http://schemas.microsoft.com/office/word/2010/wordprocessingDrawing" xmlns:wp="http://schemas.openxmlformats.org/drawingml/2006/wordprocessingDrawing" xmlns:w10="urn:schemas-microsoft-com:office:word" xmlns:w="http://schemas.openxmlformats.org/wordprocessingml/2006/main" xmlns:w14="http://schemas.microsoft.com/office/word/2010/wordml" xmlns:w15="http://schemas.microsoft.com/office/word/2012/wordml" xmlns:w16se="http://schemas.microsoft.com/office/word/2015/wordml/symex" xmlns:wpg="http://schemas.microsoft.com/office/word/2010/wordprocessingGroup" xmlns:wpi="http://schemas.microsoft.com/office/word/2010/wordprocessingInk" xmlns:wne="http://schemas.microsoft.com/office/word/2006/wordml" xmlns:wps="http://schemas.microsoft.com/office/word/2010/wordprocessingShape" mc:Ignorable="w14 w15 w16se wp14">
-  <w:abstractNum w:abstractNumId="0" w15:restartNumberingAfterBreak="0">
+<w:numbering xmlns:wpc="http://schemas.microsoft.com/office/word/2010/wordprocessingCanvas" xmlns:mo="http://schemas.microsoft.com/office/mac/office/2008/main" xmlns:mc="http://schemas.openxmlformats.org/markup-compatibility/2006" xmlns:mv="urn:schemas-microsoft-com:mac:vml" xmlns:o="urn:schemas-microsoft-com:office:office" xmlns:r="http://schemas.openxmlformats.org/officeDocument/2006/relationships" xmlns:m="http://schemas.openxmlformats.org/officeDocument/2006/math" xmlns:v="urn:schemas-microsoft-com:vml" xmlns:wp14="http://schemas.microsoft.com/office/word/2010/wordprocessingDrawing" xmlns:wp="http://schemas.openxmlformats.org/drawingml/2006/wordprocessingDrawing" xmlns:w10="urn:schemas-microsoft-com:office:word" xmlns:w="http://schemas.openxmlformats.org/wordprocessingml/2006/main" xmlns:w14="http://schemas.microsoft.com/office/word/2010/wordml" xmlns:w15="http://schemas.microsoft.com/office/word/2012/wordml" xmlns:wpg="http://schemas.microsoft.com/office/word/2010/wordprocessingGroup" xmlns:wpi="http://schemas.microsoft.com/office/word/2010/wordprocessingInk" xmlns:wne="http://schemas.microsoft.com/office/word/2006/wordml" xmlns:wps="http://schemas.microsoft.com/office/word/2010/wordprocessingShape" mc:Ignorable="w14 w15 wp14">
+  <w:abstractNum w:abstractNumId="0">
     <w:nsid w:val="111D41DC"/>
     <w:multiLevelType w:val="hybridMultilevel"/>
     <w:tmpl w:val="72489058"/>
@@ -484,7 +612,7 @@
       </w:rPr>
     </w:lvl>
   </w:abstractNum>
-  <w:abstractNum w:abstractNumId="1" w15:restartNumberingAfterBreak="0">
+  <w:abstractNum w:abstractNumId="1">
     <w:nsid w:val="203D6C0B"/>
     <w:multiLevelType w:val="hybridMultilevel"/>
     <w:tmpl w:val="64FEEBF4"/>
@@ -597,7 +725,7 @@
       </w:rPr>
     </w:lvl>
   </w:abstractNum>
-  <w:abstractNum w:abstractNumId="2" w15:restartNumberingAfterBreak="0">
+  <w:abstractNum w:abstractNumId="2">
     <w:nsid w:val="24976EE5"/>
     <w:multiLevelType w:val="hybridMultilevel"/>
     <w:tmpl w:val="16E003E4"/>
@@ -686,7 +814,7 @@
       </w:pPr>
     </w:lvl>
   </w:abstractNum>
-  <w:abstractNum w:abstractNumId="3" w15:restartNumberingAfterBreak="0">
+  <w:abstractNum w:abstractNumId="3">
     <w:nsid w:val="33382BC1"/>
     <w:multiLevelType w:val="hybridMultilevel"/>
     <w:tmpl w:val="5B8ECD96"/>
@@ -799,7 +927,7 @@
       </w:rPr>
     </w:lvl>
   </w:abstractNum>
-  <w:abstractNum w:abstractNumId="4" w15:restartNumberingAfterBreak="0">
+  <w:abstractNum w:abstractNumId="4">
     <w:nsid w:val="33754898"/>
     <w:multiLevelType w:val="hybridMultilevel"/>
     <w:tmpl w:val="569ABF7C"/>
@@ -912,7 +1040,7 @@
       </w:rPr>
     </w:lvl>
   </w:abstractNum>
-  <w:abstractNum w:abstractNumId="5" w15:restartNumberingAfterBreak="0">
+  <w:abstractNum w:abstractNumId="5">
     <w:nsid w:val="38705B57"/>
     <w:multiLevelType w:val="hybridMultilevel"/>
     <w:tmpl w:val="0FD48284"/>
@@ -1001,7 +1129,7 @@
       </w:pPr>
     </w:lvl>
   </w:abstractNum>
-  <w:abstractNum w:abstractNumId="6" w15:restartNumberingAfterBreak="0">
+  <w:abstractNum w:abstractNumId="6">
     <w:nsid w:val="477F183D"/>
     <w:multiLevelType w:val="hybridMultilevel"/>
     <w:tmpl w:val="39943062"/>
@@ -1090,7 +1218,7 @@
       </w:pPr>
     </w:lvl>
   </w:abstractNum>
-  <w:abstractNum w:abstractNumId="7" w15:restartNumberingAfterBreak="0">
+  <w:abstractNum w:abstractNumId="7">
     <w:nsid w:val="62C5621E"/>
     <w:multiLevelType w:val="hybridMultilevel"/>
     <w:tmpl w:val="C5AAC640"/>
@@ -1230,8 +1358,16 @@
 </w:numbering>
 </file>
 
+<file path=word/people.xml><?xml version="1.0" encoding="utf-8"?>
+<w15:people xmlns:wpc="http://schemas.microsoft.com/office/word/2010/wordprocessingCanvas" xmlns:mo="http://schemas.microsoft.com/office/mac/office/2008/main" xmlns:mc="http://schemas.openxmlformats.org/markup-compatibility/2006" xmlns:mv="urn:schemas-microsoft-com:mac:vml" xmlns:o="urn:schemas-microsoft-com:office:office" xmlns:r="http://schemas.openxmlformats.org/officeDocument/2006/relationships" xmlns:m="http://schemas.openxmlformats.org/officeDocument/2006/math" xmlns:v="urn:schemas-microsoft-com:vml" xmlns:wp14="http://schemas.microsoft.com/office/word/2010/wordprocessingDrawing" xmlns:wp="http://schemas.openxmlformats.org/drawingml/2006/wordprocessingDrawing" xmlns:w10="urn:schemas-microsoft-com:office:word" xmlns:w="http://schemas.openxmlformats.org/wordprocessingml/2006/main" xmlns:w14="http://schemas.microsoft.com/office/word/2010/wordml" xmlns:w15="http://schemas.microsoft.com/office/word/2012/wordml" xmlns:wpg="http://schemas.microsoft.com/office/word/2010/wordprocessingGroup" xmlns:wpi="http://schemas.microsoft.com/office/word/2010/wordprocessingInk" xmlns:wne="http://schemas.microsoft.com/office/word/2006/wordml" xmlns:wps="http://schemas.microsoft.com/office/word/2010/wordprocessingShape" mc:Ignorable="w14 w15 wp14">
+  <w15:person w15:author="CARREL Xavier">
+    <w15:presenceInfo w15:providerId="None" w15:userId="CARREL Xavier"/>
+  </w15:person>
+</w15:people>
+</file>
+
 <file path=word/styles.xml><?xml version="1.0" encoding="utf-8"?>
-<w:styles xmlns:mc="http://schemas.openxmlformats.org/markup-compatibility/2006" xmlns:r="http://schemas.openxmlformats.org/officeDocument/2006/relationships" xmlns:w="http://schemas.openxmlformats.org/wordprocessingml/2006/main" xmlns:w14="http://schemas.microsoft.com/office/word/2010/wordml" xmlns:w15="http://schemas.microsoft.com/office/word/2012/wordml" xmlns:w16se="http://schemas.microsoft.com/office/word/2015/wordml/symex" mc:Ignorable="w14 w15 w16se">
+<w:styles xmlns:mc="http://schemas.openxmlformats.org/markup-compatibility/2006" xmlns:r="http://schemas.openxmlformats.org/officeDocument/2006/relationships" xmlns:w="http://schemas.openxmlformats.org/wordprocessingml/2006/main" xmlns:w14="http://schemas.microsoft.com/office/word/2010/wordml" xmlns:w15="http://schemas.microsoft.com/office/word/2012/wordml" mc:Ignorable="w14 w15">
   <w:docDefaults>
     <w:rPrDefault>
       <w:rPr>
@@ -1247,7 +1383,7 @@
       </w:pPr>
     </w:pPrDefault>
   </w:docDefaults>
-  <w:latentStyles w:defLockedState="0" w:defUIPriority="99" w:defSemiHidden="0" w:defUnhideWhenUsed="0" w:defQFormat="0" w:count="371">
+  <w:latentStyles w:defLockedState="0" w:defUIPriority="99" w:defSemiHidden="0" w:defUnhideWhenUsed="0" w:defQFormat="0" w:count="382">
     <w:lsdException w:name="Normal" w:uiPriority="0" w:qFormat="1"/>
     <w:lsdException w:name="heading 1" w:uiPriority="9" w:qFormat="1"/>
     <w:lsdException w:name="heading 2" w:semiHidden="1" w:uiPriority="9" w:unhideWhenUsed="1" w:qFormat="1"/>
@@ -1353,7 +1489,6 @@
     <w:lsdException w:name="HTML Sample" w:semiHidden="1" w:unhideWhenUsed="1"/>
     <w:lsdException w:name="HTML Typewriter" w:semiHidden="1" w:unhideWhenUsed="1"/>
     <w:lsdException w:name="HTML Variable" w:semiHidden="1" w:unhideWhenUsed="1"/>
-    <w:lsdException w:name="Normal Table" w:semiHidden="1" w:unhideWhenUsed="1"/>
     <w:lsdException w:name="annotation subject" w:semiHidden="1" w:unhideWhenUsed="1"/>
     <w:lsdException w:name="No List" w:semiHidden="1" w:unhideWhenUsed="1"/>
     <w:lsdException w:name="Outline List 1" w:semiHidden="1" w:unhideWhenUsed="1"/>
@@ -1399,11 +1534,9 @@
     <w:lsdException w:name="Table Subtle 1" w:semiHidden="1" w:unhideWhenUsed="1"/>
     <w:lsdException w:name="Table Subtle 2" w:semiHidden="1" w:unhideWhenUsed="1"/>
     <w:lsdException w:name="Table Web 1" w:semiHidden="1" w:unhideWhenUsed="1"/>
-    <w:lsdException w:name="Table Web 2" w:semiHidden="1" w:unhideWhenUsed="1"/>
     <w:lsdException w:name="Table Web 3" w:semiHidden="1" w:unhideWhenUsed="1"/>
     <w:lsdException w:name="Balloon Text" w:semiHidden="1" w:unhideWhenUsed="1"/>
     <w:lsdException w:name="Table Grid" w:uiPriority="39"/>
-    <w:lsdException w:name="Table Theme" w:semiHidden="1" w:unhideWhenUsed="1"/>
     <w:lsdException w:name="Placeholder Text" w:semiHidden="1"/>
     <w:lsdException w:name="No Spacing" w:uiPriority="1" w:qFormat="1"/>
     <w:lsdException w:name="Light Shading" w:uiPriority="60"/>
@@ -1619,6 +1752,8 @@
     <w:lsdException w:name="List Table 5 Dark Accent 6" w:uiPriority="50"/>
     <w:lsdException w:name="List Table 6 Colorful Accent 6" w:uiPriority="51"/>
     <w:lsdException w:name="List Table 7 Colorful Accent 6" w:uiPriority="52"/>
+    <w:lsdException w:name="Mention" w:semiHidden="1" w:unhideWhenUsed="1"/>
+    <w:lsdException w:name="Smart Hyperlink" w:semiHidden="1" w:unhideWhenUsed="1"/>
   </w:latentStyles>
   <w:style w:type="paragraph" w:default="1" w:styleId="Normal">
     <w:name w:val="Normal"/>
@@ -1719,6 +1854,7 @@
     <w:tblPr>
       <w:tblStyleRowBandSize w:val="1"/>
       <w:tblStyleColBandSize w:val="1"/>
+      <w:tblInd w:w="0" w:type="dxa"/>
       <w:tblBorders>
         <w:top w:val="single" w:sz="4" w:space="0" w:color="auto"/>
         <w:left w:val="single" w:sz="4" w:space="0" w:color="auto"/>
@@ -1727,6 +1863,12 @@
         <w:insideH w:val="single" w:sz="4" w:space="0" w:color="auto"/>
         <w:insideV w:val="single" w:sz="4" w:space="0" w:color="auto"/>
       </w:tblBorders>
+      <w:tblCellMar>
+        <w:top w:w="0" w:type="dxa"/>
+        <w:left w:w="108" w:type="dxa"/>
+        <w:bottom w:w="0" w:type="dxa"/>
+        <w:right w:w="108" w:type="dxa"/>
+      </w:tblCellMar>
     </w:tblPr>
     <w:tblStylePr w:type="firstRow">
       <w:rPr>
@@ -1842,6 +1984,7 @@
     </w:rPr>
     <w:tblPr>
       <w:tblStyleRowBandSize w:val="1"/>
+      <w:tblInd w:w="0" w:type="dxa"/>
       <w:tblBorders>
         <w:top w:val="single" w:sz="4" w:space="0" w:color="auto"/>
         <w:left w:val="single" w:sz="4" w:space="0" w:color="auto"/>
@@ -1850,6 +1993,12 @@
         <w:insideH w:val="single" w:sz="4" w:space="0" w:color="auto"/>
         <w:insideV w:val="single" w:sz="4" w:space="0" w:color="auto"/>
       </w:tblBorders>
+      <w:tblCellMar>
+        <w:top w:w="0" w:type="dxa"/>
+        <w:left w:w="108" w:type="dxa"/>
+        <w:bottom w:w="0" w:type="dxa"/>
+        <w:right w:w="108" w:type="dxa"/>
+      </w:tblCellMar>
     </w:tblPr>
     <w:tblStylePr w:type="firstRow">
       <w:rPr>
@@ -1920,7 +2069,7 @@
       <w:lang w:val="en-US"/>
     </w:rPr>
   </w:style>
-  <w:style w:type="paragraph" w:styleId="Paragraphedeliste">
+  <w:style w:type="paragraph" w:styleId="Pardeliste">
     <w:name w:val="List Paragraph"/>
     <w:basedOn w:val="Normal"/>
     <w:uiPriority w:val="34"/>
@@ -1959,6 +2108,77 @@
       <w:rFonts w:ascii="Arial" w:hAnsi="Arial" w:cs="Arial"/>
       <w:sz w:val="18"/>
       <w:szCs w:val="18"/>
+      <w:lang w:val="en-US"/>
+    </w:rPr>
+  </w:style>
+  <w:style w:type="character" w:styleId="Marquedecommentaire">
+    <w:name w:val="annotation reference"/>
+    <w:basedOn w:val="Policepardfaut"/>
+    <w:uiPriority w:val="99"/>
+    <w:semiHidden/>
+    <w:unhideWhenUsed/>
+    <w:rsid w:val="00C22E07"/>
+    <w:rPr>
+      <w:sz w:val="18"/>
+      <w:szCs w:val="18"/>
+    </w:rPr>
+  </w:style>
+  <w:style w:type="paragraph" w:styleId="Commentaire">
+    <w:name w:val="annotation text"/>
+    <w:basedOn w:val="Normal"/>
+    <w:link w:val="CommentaireCar"/>
+    <w:uiPriority w:val="99"/>
+    <w:semiHidden/>
+    <w:unhideWhenUsed/>
+    <w:rsid w:val="00C22E07"/>
+    <w:pPr>
+      <w:spacing w:line="240" w:lineRule="auto"/>
+    </w:pPr>
+    <w:rPr>
+      <w:szCs w:val="24"/>
+    </w:rPr>
+  </w:style>
+  <w:style w:type="character" w:customStyle="1" w:styleId="CommentaireCar">
+    <w:name w:val="Commentaire Car"/>
+    <w:basedOn w:val="Policepardfaut"/>
+    <w:link w:val="Commentaire"/>
+    <w:uiPriority w:val="99"/>
+    <w:semiHidden/>
+    <w:rsid w:val="00C22E07"/>
+    <w:rPr>
+      <w:sz w:val="24"/>
+      <w:szCs w:val="24"/>
+      <w:lang w:val="en-US"/>
+    </w:rPr>
+  </w:style>
+  <w:style w:type="paragraph" w:styleId="Objetducommentaire">
+    <w:name w:val="annotation subject"/>
+    <w:basedOn w:val="Commentaire"/>
+    <w:next w:val="Commentaire"/>
+    <w:link w:val="ObjetducommentaireCar"/>
+    <w:uiPriority w:val="99"/>
+    <w:semiHidden/>
+    <w:unhideWhenUsed/>
+    <w:rsid w:val="00C22E07"/>
+    <w:rPr>
+      <w:b/>
+      <w:bCs/>
+      <w:sz w:val="20"/>
+      <w:szCs w:val="20"/>
+    </w:rPr>
+  </w:style>
+  <w:style w:type="character" w:customStyle="1" w:styleId="ObjetducommentaireCar">
+    <w:name w:val="Objet du commentaire Car"/>
+    <w:basedOn w:val="CommentaireCar"/>
+    <w:link w:val="Objetducommentaire"/>
+    <w:uiPriority w:val="99"/>
+    <w:semiHidden/>
+    <w:rsid w:val="00C22E07"/>
+    <w:rPr>
+      <w:b/>
+      <w:bCs/>
+      <w:sz w:val="20"/>
+      <w:szCs w:val="20"/>
       <w:lang w:val="en-US"/>
     </w:rPr>
   </w:style>

</xml_diff>